<commit_message>
Export: Fixed alignment of reused data table in SE template
</commit_message>
<xml_diff>
--- a/src/main/resources/org/damap/base/template/scienceEuropeTemplate.docx
+++ b/src/main/resources/org/damap/base/template/scienceEuropeTemplate.docx
@@ -787,17 +787,39 @@
               </w:rPr>
               <w:t xml:space="preserve">This DMP is licensed under a </w:t>
             </w:r>
-            <w:hyperlink r:id="rId16" w:tooltip="https://creativecommons.org/licenses/by/4.0/legalcode" w:history="1">
-              <w:r>
-                <w:rPr>
-                  <w:sz w:val="20"/>
-                  <w:szCs w:val="20"/>
-                  <w:u w:val="single"/>
-                  <w:lang w:val="en-GB"/>
-                </w:rPr>
-                <w:t>Creative Commons Attribution 4.0 International License</w:t>
-              </w:r>
-            </w:hyperlink>
+            <w:r>
+              <w:fldChar w:fldCharType="begin"/>
+            </w:r>
+            <w:r>
+              <w:rPr>
+                <w:lang w:val="en-US"/>
+                <w:rPrChange w:id="2" w:author="Karnbach, Geoffrey" w:date="2024-08-06T11:56:00Z" w16du:dateUtc="2024-08-06T09:56:00Z">
+                  <w:rPr/>
+                </w:rPrChange>
+              </w:rPr>
+              <w:instrText>HYPERLINK "https://creativecommons.org/licenses/by/4.0/legalcode" \o "https://creativecommons.org/licenses/by/4.0/legalcode"</w:instrText>
+            </w:r>
+            <w:r>
+              <w:fldChar w:fldCharType="separate"/>
+            </w:r>
+            <w:r>
+              <w:rPr>
+                <w:sz w:val="20"/>
+                <w:szCs w:val="20"/>
+                <w:u w:val="single"/>
+                <w:lang w:val="en-GB"/>
+              </w:rPr>
+              <w:t>Creative Commons Attribution 4.0 International License</w:t>
+            </w:r>
+            <w:r>
+              <w:rPr>
+                <w:sz w:val="20"/>
+                <w:szCs w:val="20"/>
+                <w:u w:val="single"/>
+                <w:lang w:val="en-GB"/>
+              </w:rPr>
+              <w:fldChar w:fldCharType="end"/>
+            </w:r>
             <w:r>
               <w:rPr>
                 <w:sz w:val="20"/>
@@ -1933,7 +1955,7 @@
                 <w:lang w:val="en-GB"/>
               </w:rPr>
             </w:pPr>
-            <w:bookmarkStart w:id="2" w:name="_Hlk66691546"/>
+            <w:bookmarkStart w:id="3" w:name="_Hlk66691546"/>
             <w:r>
               <w:rPr>
                 <w:bCs/>
@@ -1972,7 +1994,7 @@
               </w:rPr>
               <w:t>…</w:t>
             </w:r>
-            <w:bookmarkEnd w:id="2"/>
+            <w:bookmarkEnd w:id="3"/>
           </w:p>
         </w:tc>
       </w:tr>
@@ -3637,7 +3659,7 @@
           <w:numId w:val="0"/>
         </w:numPr>
       </w:pPr>
-      <w:bookmarkStart w:id="3" w:name="_Toc109653438"/>
+      <w:bookmarkStart w:id="4" w:name="_Toc109653438"/>
       <w:r>
         <w:rPr>
           <w:rFonts w:asciiTheme="minorHAnsi" w:eastAsiaTheme="minorEastAsia" w:hAnsiTheme="minorHAnsi" w:cstheme="minorBidi"/>
@@ -3645,21 +3667,21 @@
         <w:lastRenderedPageBreak/>
         <w:t>Introduction</w:t>
       </w:r>
-      <w:bookmarkEnd w:id="3"/>
+      <w:bookmarkEnd w:id="4"/>
     </w:p>
     <w:p>
       <w:pPr>
         <w:pStyle w:val="Heading3"/>
         <w:jc w:val="both"/>
       </w:pPr>
-      <w:bookmarkStart w:id="4" w:name="_Toc109653439"/>
+      <w:bookmarkStart w:id="5" w:name="_Toc109653439"/>
       <w:r>
         <w:rPr>
           <w:rFonts w:asciiTheme="minorHAnsi" w:eastAsiaTheme="minorEastAsia" w:hAnsiTheme="minorHAnsi" w:cstheme="minorBidi"/>
         </w:rPr>
         <w:t>Science Europe practical guide, FAIR data</w:t>
       </w:r>
-      <w:bookmarkEnd w:id="4"/>
+      <w:bookmarkEnd w:id="5"/>
     </w:p>
     <w:p>
       <w:pPr>
@@ -3688,16 +3710,37 @@
         </w:rPr>
         <w:t xml:space="preserve">For writing this DMP, we followed </w:t>
       </w:r>
-      <w:hyperlink r:id="rId17" w:anchor=".YMsvHvJxdV0" w:tooltip="https://zenodo.org/record/4915862#.YMsvHvJxdV0" w:history="1">
-        <w:r>
-          <w:rPr>
-            <w:rStyle w:val="Hyperlink"/>
-            <w:rFonts w:asciiTheme="minorHAnsi" w:eastAsiaTheme="minorEastAsia" w:hAnsiTheme="minorHAnsi" w:cstheme="minorBidi"/>
-            <w:lang w:val="en-GB"/>
-          </w:rPr>
-          <w:t>the recommendations of Science Europe</w:t>
-        </w:r>
-      </w:hyperlink>
+      <w:r>
+        <w:fldChar w:fldCharType="begin"/>
+      </w:r>
+      <w:r>
+        <w:rPr>
+          <w:lang w:val="en-US"/>
+          <w:rPrChange w:id="6" w:author="Karnbach, Geoffrey" w:date="2024-08-06T11:56:00Z" w16du:dateUtc="2024-08-06T09:56:00Z">
+            <w:rPr/>
+          </w:rPrChange>
+        </w:rPr>
+        <w:instrText>HYPERLINK "https://zenodo.org/record/4915862" \l ".YMsvHvJxdV0" \o "https://zenodo.org/record/4915862#.YMsvHvJxdV0"</w:instrText>
+      </w:r>
+      <w:r>
+        <w:fldChar w:fldCharType="separate"/>
+      </w:r>
+      <w:r>
+        <w:rPr>
+          <w:rStyle w:val="Hyperlink"/>
+          <w:rFonts w:asciiTheme="minorHAnsi" w:eastAsiaTheme="minorEastAsia" w:hAnsiTheme="minorHAnsi" w:cstheme="minorBidi"/>
+          <w:lang w:val="en-GB"/>
+        </w:rPr>
+        <w:t>the recommendations of Science Europe</w:t>
+      </w:r>
+      <w:r>
+        <w:rPr>
+          <w:rStyle w:val="Hyperlink"/>
+          <w:rFonts w:asciiTheme="minorHAnsi" w:eastAsiaTheme="minorEastAsia" w:hAnsiTheme="minorHAnsi" w:cstheme="minorBidi"/>
+          <w:lang w:val="en-GB"/>
+        </w:rPr>
+        <w:fldChar w:fldCharType="end"/>
+      </w:r>
       <w:r>
         <w:rPr>
           <w:rFonts w:asciiTheme="minorHAnsi" w:eastAsiaTheme="minorEastAsia" w:hAnsiTheme="minorHAnsi" w:cstheme="minorBidi"/>
@@ -3804,14 +3847,14 @@
       <w:pPr>
         <w:pStyle w:val="Heading3"/>
       </w:pPr>
-      <w:bookmarkStart w:id="5" w:name="_Toc109653440"/>
+      <w:bookmarkStart w:id="7" w:name="_Toc109653440"/>
       <w:r>
         <w:rPr>
           <w:rFonts w:asciiTheme="minorHAnsi" w:eastAsiaTheme="minorEastAsia" w:hAnsiTheme="minorHAnsi" w:cstheme="minorBidi"/>
         </w:rPr>
         <w:t>Relevant Policies and Guidelines</w:t>
       </w:r>
-      <w:bookmarkEnd w:id="5"/>
+      <w:bookmarkEnd w:id="7"/>
     </w:p>
     <w:p>
       <w:pPr>
@@ -3832,16 +3875,37 @@
         </w:rPr>
         <w:t xml:space="preserve">European Commission’s document on Ethics and Data Protection: </w:t>
       </w:r>
-      <w:hyperlink r:id="rId18" w:tooltip="https://ec.europa.eu/info/sites/info/files/5._h2020_ethics_and_data_protection.pdf" w:history="1">
-        <w:r>
-          <w:rPr>
-            <w:rStyle w:val="Hyperlink"/>
-            <w:rFonts w:asciiTheme="minorHAnsi" w:eastAsiaTheme="minorEastAsia" w:hAnsiTheme="minorHAnsi" w:cstheme="minorBidi"/>
-            <w:lang w:val="en-GB"/>
-          </w:rPr>
-          <w:t>https://ec.europa.eu/info/sites/info/files/5._h2020_ethics_and_data_protection.pdf</w:t>
-        </w:r>
-      </w:hyperlink>
+      <w:r>
+        <w:fldChar w:fldCharType="begin"/>
+      </w:r>
+      <w:r>
+        <w:rPr>
+          <w:lang w:val="en-US"/>
+          <w:rPrChange w:id="8" w:author="Karnbach, Geoffrey" w:date="2024-08-06T11:56:00Z" w16du:dateUtc="2024-08-06T09:56:00Z">
+            <w:rPr/>
+          </w:rPrChange>
+        </w:rPr>
+        <w:instrText>HYPERLINK "https://ec.europa.eu/info/sites/info/files/5._h2020_ethics_and_data_protection.pdf" \o "https://ec.europa.eu/info/sites/info/files/5._h2020_ethics_and_data_protection.pdf"</w:instrText>
+      </w:r>
+      <w:r>
+        <w:fldChar w:fldCharType="separate"/>
+      </w:r>
+      <w:r>
+        <w:rPr>
+          <w:rStyle w:val="Hyperlink"/>
+          <w:rFonts w:asciiTheme="minorHAnsi" w:eastAsiaTheme="minorEastAsia" w:hAnsiTheme="minorHAnsi" w:cstheme="minorBidi"/>
+          <w:lang w:val="en-GB"/>
+        </w:rPr>
+        <w:t>https://ec.europa.eu/info/sites/info/files/5._h2020_ethics_and_data_protection.pdf</w:t>
+      </w:r>
+      <w:r>
+        <w:rPr>
+          <w:rStyle w:val="Hyperlink"/>
+          <w:rFonts w:asciiTheme="minorHAnsi" w:eastAsiaTheme="minorEastAsia" w:hAnsiTheme="minorHAnsi" w:cstheme="minorBidi"/>
+          <w:lang w:val="en-GB"/>
+        </w:rPr>
+        <w:fldChar w:fldCharType="end"/>
+      </w:r>
     </w:p>
     <w:p>
       <w:pPr>
@@ -3886,7 +3950,7 @@
           <w:numId w:val="33"/>
         </w:numPr>
       </w:pPr>
-      <w:bookmarkStart w:id="6" w:name="_Toc109653441"/>
+      <w:bookmarkStart w:id="9" w:name="_Toc109653441"/>
       <w:r>
         <w:rPr>
           <w:rFonts w:asciiTheme="minorHAnsi" w:eastAsiaTheme="minorEastAsia" w:hAnsiTheme="minorHAnsi" w:cstheme="minorBidi"/>
@@ -3894,13 +3958,13 @@
         <w:lastRenderedPageBreak/>
         <w:t>Data description</w:t>
       </w:r>
-      <w:bookmarkEnd w:id="6"/>
+      <w:bookmarkEnd w:id="9"/>
     </w:p>
     <w:p>
       <w:pPr>
         <w:pStyle w:val="Heading3"/>
       </w:pPr>
-      <w:bookmarkStart w:id="7" w:name="_Toc109653442"/>
+      <w:bookmarkStart w:id="10" w:name="_Toc109653442"/>
       <w:r>
         <w:rPr>
           <w:rFonts w:asciiTheme="minorHAnsi" w:eastAsiaTheme="minorEastAsia" w:hAnsiTheme="minorHAnsi" w:cstheme="minorBidi"/>
@@ -3914,7 +3978,7 @@
         <w:tab/>
         <w:t>Lists of datasets that will be reused or produced</w:t>
       </w:r>
-      <w:bookmarkEnd w:id="7"/>
+      <w:bookmarkEnd w:id="10"/>
     </w:p>
     <w:p>
       <w:pPr>
@@ -3922,7 +3986,7 @@
           <w:lang w:val="en-GB"/>
         </w:rPr>
       </w:pPr>
-      <w:bookmarkStart w:id="8" w:name="_Hlk65667802"/>
+      <w:bookmarkStart w:id="11" w:name="_Hlk65667802"/>
       <w:r>
         <w:rPr>
           <w:rFonts w:asciiTheme="minorHAnsi" w:eastAsiaTheme="minorEastAsia" w:hAnsiTheme="minorHAnsi" w:cstheme="minorBidi"/>
@@ -3978,7 +4042,7 @@
                 <w:lang w:val="en-GB"/>
               </w:rPr>
             </w:pPr>
-            <w:bookmarkStart w:id="9" w:name="_Hlk66278334"/>
+            <w:bookmarkStart w:id="12" w:name="_Hlk66278334"/>
             <w:r>
               <w:rPr>
                 <w:color w:val="006AAB"/>
@@ -4146,8 +4210,8 @@
           </w:p>
         </w:tc>
       </w:tr>
-      <w:bookmarkEnd w:id="8"/>
-      <w:bookmarkEnd w:id="9"/>
+      <w:bookmarkEnd w:id="11"/>
+      <w:bookmarkEnd w:id="12"/>
       <w:tr>
         <w:tc>
           <w:tcPr>
@@ -4489,7 +4553,7 @@
     <w:tbl>
       <w:tblPr>
         <w:tblStyle w:val="GridTableLight0"/>
-        <w:tblW w:w="9195" w:type="dxa"/>
+        <w:tblW w:w="0" w:type="auto"/>
         <w:tblBorders>
           <w:top w:val="single" w:sz="12" w:space="0" w:color="BFBFBF" w:themeColor="background1" w:themeShade="BF"/>
           <w:left w:val="single" w:sz="12" w:space="0" w:color="BFBFBF" w:themeColor="background1" w:themeShade="BF"/>
@@ -4498,6 +4562,7 @@
           <w:insideH w:val="single" w:sz="12" w:space="0" w:color="BFBFBF" w:themeColor="background1" w:themeShade="BF"/>
           <w:insideV w:val="single" w:sz="12" w:space="0" w:color="BFBFBF" w:themeColor="background1" w:themeShade="BF"/>
         </w:tblBorders>
+        <w:tblLayout w:type="fixed"/>
         <w:tblLook w:val="04A0" w:firstRow="1" w:lastRow="0" w:firstColumn="1" w:lastColumn="0" w:noHBand="0" w:noVBand="1"/>
       </w:tblPr>
       <w:tblGrid>
@@ -4513,7 +4578,7 @@
         </w:trPr>
         <w:tc>
           <w:tcPr>
-            <w:tcW w:w="537" w:type="dxa"/>
+            <w:tcW w:w="873" w:type="dxa"/>
             <w:tcBorders>
               <w:bottom w:val="single" w:sz="12" w:space="0" w:color="006AAB"/>
             </w:tcBorders>
@@ -4544,7 +4609,7 @@
         </w:tc>
         <w:tc>
           <w:tcPr>
-            <w:tcW w:w="1729" w:type="dxa"/>
+            <w:tcW w:w="2129" w:type="dxa"/>
             <w:tcBorders>
               <w:bottom w:val="single" w:sz="12" w:space="0" w:color="006AAB"/>
             </w:tcBorders>
@@ -4575,7 +4640,7 @@
         </w:tc>
         <w:tc>
           <w:tcPr>
-            <w:tcW w:w="2437" w:type="dxa"/>
+            <w:tcW w:w="2154" w:type="dxa"/>
             <w:tcBorders>
               <w:bottom w:val="single" w:sz="12" w:space="0" w:color="006AAB"/>
             </w:tcBorders>
@@ -4613,7 +4678,7 @@
         </w:tc>
         <w:tc>
           <w:tcPr>
-            <w:tcW w:w="2437" w:type="dxa"/>
+            <w:tcW w:w="2169" w:type="dxa"/>
             <w:tcBorders>
               <w:bottom w:val="single" w:sz="12" w:space="0" w:color="006AAB"/>
             </w:tcBorders>
@@ -4644,7 +4709,7 @@
         </w:tc>
         <w:tc>
           <w:tcPr>
-            <w:tcW w:w="2055" w:type="dxa"/>
+            <w:tcW w:w="1870" w:type="dxa"/>
             <w:tcBorders>
               <w:bottom w:val="single" w:sz="12" w:space="0" w:color="006AAB"/>
             </w:tcBorders>
@@ -4680,7 +4745,7 @@
         </w:trPr>
         <w:tc>
           <w:tcPr>
-            <w:tcW w:w="537" w:type="dxa"/>
+            <w:tcW w:w="873" w:type="dxa"/>
             <w:tcBorders>
               <w:top w:val="single" w:sz="12" w:space="0" w:color="006AAB"/>
               <w:bottom w:val="single" w:sz="12" w:space="0" w:color="D0CECE" w:themeColor="background2" w:themeShade="E6"/>
@@ -4717,7 +4782,7 @@
         </w:tc>
         <w:tc>
           <w:tcPr>
-            <w:tcW w:w="1729" w:type="dxa"/>
+            <w:tcW w:w="2129" w:type="dxa"/>
             <w:tcBorders>
               <w:top w:val="single" w:sz="12" w:space="0" w:color="006AAB"/>
               <w:bottom w:val="single" w:sz="12" w:space="0" w:color="D0CECE" w:themeColor="background2" w:themeShade="E6"/>
@@ -4763,7 +4828,7 @@
         </w:tc>
         <w:tc>
           <w:tcPr>
-            <w:tcW w:w="2437" w:type="dxa"/>
+            <w:tcW w:w="2154" w:type="dxa"/>
             <w:tcBorders>
               <w:top w:val="single" w:sz="12" w:space="0" w:color="006AAB"/>
               <w:bottom w:val="single" w:sz="12" w:space="0" w:color="D0CECE" w:themeColor="background2" w:themeShade="E6"/>
@@ -4791,7 +4856,7 @@
         </w:tc>
         <w:tc>
           <w:tcPr>
-            <w:tcW w:w="2437" w:type="dxa"/>
+            <w:tcW w:w="2169" w:type="dxa"/>
             <w:tcBorders>
               <w:top w:val="single" w:sz="12" w:space="0" w:color="006AAB"/>
               <w:bottom w:val="single" w:sz="12" w:space="0" w:color="D0CECE" w:themeColor="background2" w:themeShade="E6"/>
@@ -4813,7 +4878,7 @@
         </w:tc>
         <w:tc>
           <w:tcPr>
-            <w:tcW w:w="2055" w:type="dxa"/>
+            <w:tcW w:w="1870" w:type="dxa"/>
             <w:tcBorders>
               <w:top w:val="single" w:sz="12" w:space="0" w:color="006AAB"/>
               <w:bottom w:val="single" w:sz="12" w:space="0" w:color="D0CECE" w:themeColor="background2" w:themeShade="E6"/>
@@ -4846,7 +4911,7 @@
         </w:trPr>
         <w:tc>
           <w:tcPr>
-            <w:tcW w:w="537" w:type="dxa"/>
+            <w:tcW w:w="873" w:type="dxa"/>
             <w:tcBorders>
               <w:top w:val="single" w:sz="12" w:space="0" w:color="D0CECE" w:themeColor="background2" w:themeShade="E6"/>
               <w:left w:val="single" w:sz="12" w:space="0" w:color="D0CECE" w:themeColor="background2" w:themeShade="E6"/>
@@ -4875,7 +4940,7 @@
         </w:tc>
         <w:tc>
           <w:tcPr>
-            <w:tcW w:w="1729" w:type="dxa"/>
+            <w:tcW w:w="2129" w:type="dxa"/>
             <w:tcBorders>
               <w:top w:val="single" w:sz="12" w:space="0" w:color="D0CECE" w:themeColor="background2" w:themeShade="E6"/>
               <w:left w:val="single" w:sz="12" w:space="0" w:color="D0CECE" w:themeColor="background2" w:themeShade="E6"/>
@@ -4922,7 +4987,7 @@
         </w:tc>
         <w:tc>
           <w:tcPr>
-            <w:tcW w:w="2437" w:type="dxa"/>
+            <w:tcW w:w="2154" w:type="dxa"/>
             <w:tcBorders>
               <w:top w:val="single" w:sz="12" w:space="0" w:color="D0CECE" w:themeColor="background2" w:themeShade="E6"/>
               <w:left w:val="single" w:sz="12" w:space="0" w:color="D0CECE" w:themeColor="background2" w:themeShade="E6"/>
@@ -4951,7 +5016,7 @@
         </w:tc>
         <w:tc>
           <w:tcPr>
-            <w:tcW w:w="2437" w:type="dxa"/>
+            <w:tcW w:w="2169" w:type="dxa"/>
             <w:tcBorders>
               <w:top w:val="single" w:sz="12" w:space="0" w:color="D0CECE" w:themeColor="background2" w:themeShade="E6"/>
               <w:left w:val="single" w:sz="12" w:space="0" w:color="D0CECE" w:themeColor="background2" w:themeShade="E6"/>
@@ -4980,7 +5045,7 @@
         </w:tc>
         <w:tc>
           <w:tcPr>
-            <w:tcW w:w="2055" w:type="dxa"/>
+            <w:tcW w:w="1870" w:type="dxa"/>
             <w:tcBorders>
               <w:top w:val="single" w:sz="12" w:space="0" w:color="D0CECE" w:themeColor="background2" w:themeShade="E6"/>
               <w:left w:val="single" w:sz="12" w:space="0" w:color="D0CECE" w:themeColor="background2" w:themeShade="E6"/>
@@ -5013,7 +5078,7 @@
       <w:pPr>
         <w:pStyle w:val="Heading3"/>
       </w:pPr>
-      <w:bookmarkStart w:id="10" w:name="_Toc109653443"/>
+      <w:bookmarkStart w:id="13" w:name="_Toc109653443"/>
       <w:r>
         <w:rPr>
           <w:rFonts w:asciiTheme="minorHAnsi" w:eastAsiaTheme="minorEastAsia" w:hAnsiTheme="minorHAnsi" w:cstheme="minorBidi"/>
@@ -5029,7 +5094,7 @@
         </w:rPr>
         <w:t>Data generation and reuse</w:t>
       </w:r>
-      <w:bookmarkEnd w:id="10"/>
+      <w:bookmarkEnd w:id="13"/>
     </w:p>
     <w:p>
       <w:pPr>
@@ -5113,21 +5178,21 @@
       <w:pPr>
         <w:pStyle w:val="Heading1"/>
       </w:pPr>
-      <w:bookmarkStart w:id="11" w:name="_Toc109653444"/>
+      <w:bookmarkStart w:id="14" w:name="_Toc109653444"/>
       <w:r>
         <w:rPr>
           <w:rFonts w:asciiTheme="minorHAnsi" w:eastAsiaTheme="minorEastAsia" w:hAnsiTheme="minorHAnsi" w:cstheme="minorBidi"/>
         </w:rPr>
         <w:t>Documentation and data quality</w:t>
       </w:r>
-      <w:bookmarkEnd w:id="11"/>
+      <w:bookmarkEnd w:id="14"/>
     </w:p>
     <w:p>
       <w:pPr>
         <w:pStyle w:val="Heading3"/>
       </w:pPr>
-      <w:bookmarkStart w:id="12" w:name="_Toc109653445"/>
-      <w:bookmarkStart w:id="13" w:name="_Hlk39737467"/>
+      <w:bookmarkStart w:id="15" w:name="_Toc109653445"/>
+      <w:bookmarkStart w:id="16" w:name="_Hlk39737467"/>
       <w:r>
         <w:rPr>
           <w:rFonts w:asciiTheme="minorHAnsi" w:eastAsiaTheme="minorEastAsia" w:hAnsiTheme="minorHAnsi" w:cstheme="minorBidi"/>
@@ -5141,7 +5206,7 @@
         <w:tab/>
         <w:t>Data organisation, metadata and documentation</w:t>
       </w:r>
-      <w:bookmarkEnd w:id="12"/>
+      <w:bookmarkEnd w:id="15"/>
     </w:p>
     <w:p>
       <w:pPr>
@@ -5201,7 +5266,7 @@
         </w:rPr>
         <w:t>Additionally, we will provide common metadata such as title, description or keywords when publishing data in open access repositories. In such a case, we will follow the default template provided by the repository, such as Data Cite Metadata or Dublin Core.</w:t>
       </w:r>
-      <w:bookmarkEnd w:id="13"/>
+      <w:bookmarkEnd w:id="16"/>
     </w:p>
     <w:p>
       <w:pPr>
@@ -5236,7 +5301,7 @@
       <w:pPr>
         <w:pStyle w:val="Heading3"/>
       </w:pPr>
-      <w:bookmarkStart w:id="14" w:name="_Toc109653446"/>
+      <w:bookmarkStart w:id="17" w:name="_Toc109653446"/>
       <w:r>
         <w:rPr>
           <w:rFonts w:asciiTheme="minorHAnsi" w:eastAsiaTheme="minorEastAsia" w:hAnsiTheme="minorHAnsi" w:cstheme="minorBidi"/>
@@ -5252,7 +5317,7 @@
         </w:rPr>
         <w:t>Data quality control</w:t>
       </w:r>
-      <w:bookmarkEnd w:id="14"/>
+      <w:bookmarkEnd w:id="17"/>
     </w:p>
     <w:p>
       <w:pPr>
@@ -5289,21 +5354,21 @@
       <w:pPr>
         <w:pStyle w:val="Heading1"/>
       </w:pPr>
-      <w:bookmarkStart w:id="15" w:name="_Toc109653447"/>
+      <w:bookmarkStart w:id="18" w:name="_Toc109653447"/>
       <w:r>
         <w:rPr>
           <w:rFonts w:asciiTheme="minorHAnsi" w:eastAsiaTheme="minorEastAsia" w:hAnsiTheme="minorHAnsi" w:cstheme="minorBidi"/>
         </w:rPr>
         <w:t>Storage and backup during research process</w:t>
       </w:r>
-      <w:bookmarkEnd w:id="15"/>
+      <w:bookmarkEnd w:id="18"/>
     </w:p>
     <w:p>
       <w:pPr>
         <w:pStyle w:val="Heading3"/>
       </w:pPr>
-      <w:bookmarkStart w:id="16" w:name="_Toc109653448"/>
-      <w:bookmarkStart w:id="17" w:name="_Hlk40268397"/>
+      <w:bookmarkStart w:id="19" w:name="_Toc109653448"/>
+      <w:bookmarkStart w:id="20" w:name="_Hlk40268397"/>
       <w:r>
         <w:rPr>
           <w:rFonts w:asciiTheme="minorHAnsi" w:eastAsiaTheme="minorEastAsia" w:hAnsiTheme="minorHAnsi" w:cstheme="minorBidi"/>
@@ -5317,7 +5382,7 @@
         <w:tab/>
         <w:t>Storage and backup facilities</w:t>
       </w:r>
-      <w:bookmarkEnd w:id="16"/>
+      <w:bookmarkEnd w:id="19"/>
     </w:p>
     <w:p>
       <w:pPr>
@@ -5352,7 +5417,7 @@
       <w:pPr>
         <w:pStyle w:val="Heading3"/>
       </w:pPr>
-      <w:bookmarkStart w:id="18" w:name="_Toc109653449"/>
+      <w:bookmarkStart w:id="21" w:name="_Toc109653449"/>
       <w:r>
         <w:rPr>
           <w:rFonts w:asciiTheme="minorHAnsi" w:eastAsiaTheme="minorEastAsia" w:hAnsiTheme="minorHAnsi" w:cstheme="minorBidi"/>
@@ -5366,7 +5431,7 @@
         <w:tab/>
         <w:t>Data security and protection of sensitive data</w:t>
       </w:r>
-      <w:bookmarkEnd w:id="18"/>
+      <w:bookmarkEnd w:id="21"/>
     </w:p>
     <w:p>
       <w:pPr>
@@ -5411,7 +5476,7 @@
           <w:lang w:val="en-GB"/>
         </w:rPr>
       </w:pPr>
-      <w:bookmarkStart w:id="19" w:name="_Hlk81476248"/>
+      <w:bookmarkStart w:id="22" w:name="_Hlk81476248"/>
       <w:r>
         <w:rPr>
           <w:rFonts w:asciiTheme="minorHAnsi" w:eastAsiaTheme="minorEastAsia" w:hAnsiTheme="minorHAnsi" w:cstheme="minorBidi"/>
@@ -5570,7 +5635,7 @@
           </w:p>
         </w:tc>
       </w:tr>
-      <w:bookmarkEnd w:id="19"/>
+      <w:bookmarkEnd w:id="22"/>
       <w:tr>
         <w:tc>
           <w:tcPr>
@@ -5843,22 +5908,22 @@
       <w:pPr>
         <w:pStyle w:val="Heading1"/>
       </w:pPr>
-      <w:bookmarkStart w:id="20" w:name="_Toc109653450"/>
-      <w:bookmarkEnd w:id="17"/>
+      <w:bookmarkStart w:id="23" w:name="_Toc109653450"/>
+      <w:bookmarkEnd w:id="20"/>
       <w:r>
         <w:rPr>
           <w:rFonts w:asciiTheme="minorHAnsi" w:eastAsiaTheme="minorEastAsia" w:hAnsiTheme="minorHAnsi" w:cstheme="minorBidi"/>
         </w:rPr>
         <w:t>Legal and ethical requirements</w:t>
       </w:r>
-      <w:bookmarkEnd w:id="20"/>
+      <w:bookmarkEnd w:id="23"/>
     </w:p>
     <w:p>
       <w:pPr>
         <w:pStyle w:val="Heading3"/>
       </w:pPr>
-      <w:bookmarkStart w:id="21" w:name="_Toc109653451"/>
-      <w:bookmarkStart w:id="22" w:name="_Hlk40269153"/>
+      <w:bookmarkStart w:id="24" w:name="_Toc109653451"/>
+      <w:bookmarkStart w:id="25" w:name="_Hlk40269153"/>
       <w:r>
         <w:rPr>
           <w:rFonts w:asciiTheme="minorHAnsi" w:eastAsiaTheme="minorEastAsia" w:hAnsiTheme="minorHAnsi" w:cstheme="minorBidi"/>
@@ -5872,9 +5937,9 @@
         <w:tab/>
         <w:t>Personal data</w:t>
       </w:r>
-      <w:bookmarkEnd w:id="21"/>
+      <w:bookmarkEnd w:id="24"/>
     </w:p>
-    <w:bookmarkEnd w:id="22"/>
+    <w:bookmarkEnd w:id="25"/>
     <w:p>
       <w:pPr>
         <w:rPr>
@@ -5909,7 +5974,7 @@
       <w:pPr>
         <w:pStyle w:val="Heading3"/>
       </w:pPr>
-      <w:bookmarkStart w:id="23" w:name="_Toc109653452"/>
+      <w:bookmarkStart w:id="26" w:name="_Toc109653452"/>
       <w:r>
         <w:rPr>
           <w:rFonts w:asciiTheme="minorHAnsi" w:eastAsiaTheme="minorEastAsia" w:hAnsiTheme="minorHAnsi" w:cstheme="minorBidi"/>
@@ -5923,7 +5988,7 @@
         <w:tab/>
         <w:t>Intellectual property rights and ownership</w:t>
       </w:r>
-      <w:bookmarkEnd w:id="23"/>
+      <w:bookmarkEnd w:id="26"/>
     </w:p>
     <w:p>
       <w:pPr>
@@ -5959,7 +6024,7 @@
       <w:pPr>
         <w:pStyle w:val="Heading3"/>
       </w:pPr>
-      <w:bookmarkStart w:id="24" w:name="_Toc109653453"/>
+      <w:bookmarkStart w:id="27" w:name="_Toc109653453"/>
       <w:r>
         <w:rPr>
           <w:rFonts w:asciiTheme="minorHAnsi" w:eastAsiaTheme="minorEastAsia" w:hAnsiTheme="minorHAnsi" w:cstheme="minorBidi"/>
@@ -5973,7 +6038,7 @@
         <w:tab/>
         <w:t>Ethical issues</w:t>
       </w:r>
-      <w:bookmarkEnd w:id="24"/>
+      <w:bookmarkEnd w:id="27"/>
     </w:p>
     <w:p>
       <w:pPr>
@@ -6009,20 +6074,20 @@
       <w:pPr>
         <w:pStyle w:val="Heading1"/>
       </w:pPr>
-      <w:bookmarkStart w:id="25" w:name="_Toc109653454"/>
+      <w:bookmarkStart w:id="28" w:name="_Toc109653454"/>
       <w:r>
         <w:rPr>
           <w:rFonts w:asciiTheme="minorHAnsi" w:eastAsiaTheme="minorEastAsia" w:hAnsiTheme="minorHAnsi" w:cstheme="minorBidi"/>
         </w:rPr>
         <w:t>Data sharing and long-term preservation</w:t>
       </w:r>
-      <w:bookmarkEnd w:id="25"/>
+      <w:bookmarkEnd w:id="28"/>
     </w:p>
     <w:p>
       <w:pPr>
         <w:pStyle w:val="Heading3"/>
       </w:pPr>
-      <w:bookmarkStart w:id="26" w:name="_Toc109653455"/>
+      <w:bookmarkStart w:id="29" w:name="_Toc109653455"/>
       <w:r>
         <w:rPr>
           <w:rFonts w:asciiTheme="minorHAnsi" w:eastAsiaTheme="minorEastAsia" w:hAnsiTheme="minorHAnsi" w:cstheme="minorBidi"/>
@@ -6038,7 +6103,7 @@
         </w:rPr>
         <w:t>Data publication and access conditions</w:t>
       </w:r>
-      <w:bookmarkEnd w:id="26"/>
+      <w:bookmarkEnd w:id="29"/>
     </w:p>
     <w:p>
       <w:pPr>
@@ -6745,7 +6810,7 @@
       <w:pPr>
         <w:pStyle w:val="Heading3"/>
       </w:pPr>
-      <w:bookmarkStart w:id="27" w:name="_Toc109653456"/>
+      <w:bookmarkStart w:id="30" w:name="_Toc109653456"/>
       <w:r>
         <w:rPr>
           <w:rFonts w:asciiTheme="minorHAnsi" w:eastAsiaTheme="minorEastAsia" w:hAnsiTheme="minorHAnsi" w:cstheme="minorBidi"/>
@@ -6759,7 +6824,7 @@
         <w:tab/>
         <w:t>Long-term preservation and deletion of data</w:t>
       </w:r>
-      <w:bookmarkEnd w:id="27"/>
+      <w:bookmarkEnd w:id="30"/>
     </w:p>
     <w:tbl>
       <w:tblPr>
@@ -7622,20 +7687,20 @@
       <w:pPr>
         <w:pStyle w:val="Heading1"/>
       </w:pPr>
-      <w:bookmarkStart w:id="28" w:name="_Toc109653457"/>
+      <w:bookmarkStart w:id="31" w:name="_Toc109653457"/>
       <w:r>
         <w:rPr>
           <w:rFonts w:asciiTheme="minorHAnsi" w:eastAsiaTheme="minorEastAsia" w:hAnsiTheme="minorHAnsi" w:cstheme="minorBidi"/>
         </w:rPr>
         <w:t>RDM responsibilities and resources</w:t>
       </w:r>
-      <w:bookmarkEnd w:id="28"/>
+      <w:bookmarkEnd w:id="31"/>
     </w:p>
     <w:p>
       <w:pPr>
         <w:pStyle w:val="Heading3"/>
       </w:pPr>
-      <w:bookmarkStart w:id="29" w:name="_Toc109653458"/>
+      <w:bookmarkStart w:id="32" w:name="_Toc109653458"/>
       <w:r>
         <w:rPr>
           <w:rFonts w:asciiTheme="minorHAnsi" w:eastAsiaTheme="minorEastAsia" w:hAnsiTheme="minorHAnsi" w:cstheme="minorBidi"/>
@@ -7649,7 +7714,7 @@
         <w:tab/>
         <w:t>RDM-roles and responsibilities</w:t>
       </w:r>
-      <w:bookmarkEnd w:id="29"/>
+      <w:bookmarkEnd w:id="32"/>
     </w:p>
     <w:p>
       <w:pPr>
@@ -7709,7 +7774,7 @@
       <w:pPr>
         <w:pStyle w:val="Heading3"/>
       </w:pPr>
-      <w:bookmarkStart w:id="30" w:name="_Toc109653459"/>
+      <w:bookmarkStart w:id="33" w:name="_Toc109653459"/>
       <w:r>
         <w:rPr>
           <w:rFonts w:asciiTheme="minorHAnsi" w:eastAsiaTheme="minorEastAsia" w:hAnsiTheme="minorHAnsi" w:cstheme="minorBidi"/>
@@ -7723,7 +7788,7 @@
         <w:tab/>
         <w:t>Resources</w:t>
       </w:r>
-      <w:bookmarkEnd w:id="30"/>
+      <w:bookmarkEnd w:id="33"/>
     </w:p>
     <w:p>
       <w:pPr>
@@ -8410,8 +8475,8 @@
       </w:r>
     </w:p>
     <w:sectPr>
-      <w:footerReference w:type="even" r:id="rId19"/>
-      <w:footerReference w:type="default" r:id="rId20"/>
+      <w:footerReference w:type="even" r:id="rId16"/>
+      <w:footerReference w:type="default" r:id="rId17"/>
       <w:pgSz w:w="11906" w:h="16838"/>
       <w:pgMar w:top="1701" w:right="1418" w:bottom="1418" w:left="1418" w:header="709" w:footer="709" w:gutter="0"/>
       <w:pgNumType w:start="1"/>
@@ -8533,7 +8598,7 @@
       </w:rPr>
       <w:tab/>
     </w:r>
-    <w:bookmarkStart w:id="31" w:name="_Hlk64962226"/>
+    <w:bookmarkStart w:id="34" w:name="_Hlk64962226"/>
     <w:r>
       <w:rPr>
         <w:color w:val="999999"/>
@@ -8552,7 +8617,7 @@
       </w:rPr>
       <w:t xml:space="preserve"> DMP version</w:t>
     </w:r>
-    <w:bookmarkEnd w:id="31"/>
+    <w:bookmarkEnd w:id="34"/>
     <w:r>
       <w:rPr>
         <w:color w:val="999999"/>
@@ -12800,6 +12865,14 @@
     <w:abstractNumId w:val="11"/>
   </w:num>
 </w:numbering>
+</file>
+
+<file path=word/people.xml><?xml version="1.0" encoding="utf-8"?>
+<w15:people xmlns:wpc="http://schemas.microsoft.com/office/word/2010/wordprocessingCanvas" xmlns:cx="http://schemas.microsoft.com/office/drawing/2014/chartex" xmlns:cx1="http://schemas.microsoft.com/office/drawing/2015/9/8/chartex" xmlns:cx2="http://schemas.microsoft.com/office/drawing/2015/10/21/chartex" xmlns:cx3="http://schemas.microsoft.com/office/drawing/2016/5/9/chartex" xmlns:cx4="http://schemas.microsoft.com/office/drawing/2016/5/10/chartex" xmlns:cx5="http://schemas.microsoft.com/office/drawing/2016/5/11/chartex" xmlns:cx6="http://schemas.microsoft.com/office/drawing/2016/5/12/chartex" xmlns:cx7="http://schemas.microsoft.com/office/drawing/2016/5/13/chartex" xmlns:cx8="http://schemas.microsoft.com/office/drawing/2016/5/14/chartex" xmlns:mc="http://schemas.openxmlformats.org/markup-compatibility/2006" xmlns:aink="http://schemas.microsoft.com/office/drawing/2016/ink" xmlns:am3d="http://schemas.microsoft.com/office/drawing/2017/model3d" xmlns:o="urn:schemas-microsoft-com:office:office" xmlns:oel="http://schemas.microsoft.com/office/2019/extlst" xmlns:r="http://schemas.openxmlformats.org/officeDocument/2006/relationships" xmlns:m="http://schemas.openxmlformats.org/officeDocument/2006/math" xmlns:v="urn:schemas-microsoft-com:vml" xmlns:wp14="http://schemas.microsoft.com/office/word/2010/wordprocessingDrawing" xmlns:wp="http://schemas.openxmlformats.org/drawingml/2006/wordprocessingDrawing" xmlns:w10="urn:schemas-microsoft-com:office:word" xmlns:w="http://schemas.openxmlformats.org/wordprocessingml/2006/main" xmlns:w14="http://schemas.microsoft.com/office/word/2010/wordml" xmlns:w15="http://schemas.microsoft.com/office/word/2012/wordml" xmlns:w16cex="http://schemas.microsoft.com/office/word/2018/wordml/cex" xmlns:w16cid="http://schemas.microsoft.com/office/word/2016/wordml/cid" xmlns:w16="http://schemas.microsoft.com/office/word/2018/wordml" xmlns:w16du="http://schemas.microsoft.com/office/word/2023/wordml/word16du" xmlns:w16sdtdh="http://schemas.microsoft.com/office/word/2020/wordml/sdtdatahash" xmlns:w16se="http://schemas.microsoft.com/office/word/2015/wordml/symex" xmlns:wpg="http://schemas.microsoft.com/office/word/2010/wordprocessingGroup" xmlns:wpi="http://schemas.microsoft.com/office/word/2010/wordprocessingInk" xmlns:wne="http://schemas.microsoft.com/office/word/2006/wordml" xmlns:wps="http://schemas.microsoft.com/office/word/2010/wordprocessingShape" mc:Ignorable="w14 w15 w16se w16cid w16 w16cex w16sdtdh w16du wp14">
+  <w15:person w15:author="Karnbach, Geoffrey">
+    <w15:presenceInfo w15:providerId="AD" w15:userId="S::geoffrey.karnbach@tuwien.ac.at::9112d0e3-9bd5-4730-8639-926191dc25ce"/>
+  </w15:person>
+</w15:people>
 </file>
 
 <file path=word/styles.xml><?xml version="1.0" encoding="utf-8"?>

</xml_diff>